<commit_message>
Convert to a gem for easier distribution
Provide setup.sh for installing PAS on a fresh install of Kali Linux.

Revise solution.md and lab-instructions.md

Require ruby 2.1. Things do not seem to go well otherwise.

Add a rake task for generating instructions
</commit_message>
<xml_diff>
--- a/doc/lab-instructions.docx
+++ b/doc/lab-instructions.docx
@@ -65,12 +65,60 @@
       <w:pPr>
         <w:pStyle w:val="Compact"/>
         <w:numPr>
+          <w:numId w:val="1002"/>
+          <w:ilvl w:val="1"/>
+        </w:numPr>
+      </w:pPr>
+      <w:r>
+        <w:t xml:space="preserve">Constains</w:t>
+      </w:r>
+    </w:p>
+    <w:p>
+      <w:pPr>
+        <w:pStyle w:val="Compact"/>
+        <w:numPr>
+          <w:numId w:val="1003"/>
+          <w:ilvl w:val="2"/>
+        </w:numPr>
+      </w:pPr>
+      <w:r>
+        <w:t xml:space="preserve">people_against_security.gem</w:t>
+      </w:r>
+    </w:p>
+    <w:p>
+      <w:pPr>
+        <w:pStyle w:val="Compact"/>
+        <w:numPr>
+          <w:numId w:val="1003"/>
+          <w:ilvl w:val="2"/>
+        </w:numPr>
+      </w:pPr>
+      <w:r>
+        <w:t xml:space="preserve">setup.sh</w:t>
+      </w:r>
+    </w:p>
+    <w:p>
+      <w:pPr>
+        <w:pStyle w:val="Compact"/>
+        <w:numPr>
+          <w:numId w:val="1003"/>
+          <w:ilvl w:val="2"/>
+        </w:numPr>
+      </w:pPr>
+      <w:r>
+        <w:t xml:space="preserve">wordlist.txt</w:t>
+      </w:r>
+    </w:p>
+    <w:p>
+      <w:pPr>
+        <w:pStyle w:val="Compact"/>
+        <w:numPr>
           <w:numId w:val="1001"/>
           <w:ilvl w:val="0"/>
         </w:numPr>
       </w:pPr>
       <w:r>
-        <w:t xml:space="preserve">hashcat</w:t>
+        <w:t xml:space="preserve">hashcat - hashcat.net/hashcat</w:t>
       </w:r>
     </w:p>
     <w:p>
@@ -102,39 +150,33 @@
       <w:pPr>
         <w:pStyle w:val="Compact"/>
         <w:numPr>
-          <w:numId w:val="1002"/>
+          <w:numId w:val="1004"/>
           <w:ilvl w:val="0"/>
         </w:numPr>
       </w:pPr>
       <w:r>
-        <w:t xml:space="preserve">Update Kali</w:t>
+        <w:t xml:space="preserve">Copy pas.zip into your Kali VM</w:t>
       </w:r>
     </w:p>
     <w:p>
       <w:pPr>
         <w:pStyle w:val="Compact"/>
         <w:numPr>
-          <w:numId w:val="1003"/>
-          <w:ilvl w:val="1"/>
+          <w:numId w:val="1004"/>
+          <w:ilvl w:val="0"/>
         </w:numPr>
       </w:pPr>
       <w:r>
         <w:rPr>
           <w:rStyle w:val="VerbatimChar"/>
         </w:rPr>
-        <w:t xml:space="preserve">aptitude update &amp;&amp; aptitude safe-upgrade</w:t>
-      </w:r>
-    </w:p>
-    <w:p>
-      <w:pPr>
-        <w:pStyle w:val="Compact"/>
-        <w:numPr>
-          <w:numId w:val="1002"/>
-          <w:ilvl w:val="0"/>
-        </w:numPr>
-      </w:pPr>
-      <w:r>
-        <w:t xml:space="preserve">Install development libraries (required to build ruby 2)</w:t>
+        <w:t xml:space="preserve">cd</w:t>
+      </w:r>
+      <w:r>
+        <w:t xml:space="preserve"> </w:t>
+      </w:r>
+      <w:r>
+        <w:t xml:space="preserve">to the directory of pas.zip</w:t>
       </w:r>
     </w:p>
     <w:p>
@@ -142,241 +184,22 @@
         <w:pStyle w:val="Compact"/>
         <w:numPr>
           <w:numId w:val="1004"/>
-          <w:ilvl w:val="1"/>
+          <w:ilvl w:val="0"/>
         </w:numPr>
       </w:pPr>
       <w:r>
         <w:rPr>
           <w:rStyle w:val="VerbatimChar"/>
         </w:rPr>
-        <w:t xml:space="preserve">aptitude install libssl-dev ruby1.9.1-dev libsqlite3-dev</w:t>
+        <w:t xml:space="preserve">unzip -d pas -j pas.zip</w:t>
       </w:r>
     </w:p>
     <w:p>
       <w:pPr>
         <w:pStyle w:val="Compact"/>
         <w:numPr>
-          <w:numId w:val="1002"/>
+          <w:numId w:val="1004"/>
           <w:ilvl w:val="0"/>
-        </w:numPr>
-      </w:pPr>
-      <w:r>
-        <w:t xml:space="preserve">Install Ruby 2</w:t>
-      </w:r>
-    </w:p>
-    <w:p>
-      <w:pPr>
-        <w:pStyle w:val="Compact"/>
-        <w:numPr>
-          <w:numId w:val="1005"/>
-          <w:ilvl w:val="1"/>
-        </w:numPr>
-      </w:pPr>
-      <w:r>
-        <w:rPr>
-          <w:rStyle w:val="VerbatimChar"/>
-        </w:rPr>
-        <w:t xml:space="preserve">git clone https://github.com/sstephenson/rbenv.git ~/.rbenv</w:t>
-      </w:r>
-    </w:p>
-    <w:p>
-      <w:pPr>
-        <w:pStyle w:val="Compact"/>
-        <w:numPr>
-          <w:numId w:val="1005"/>
-          <w:ilvl w:val="1"/>
-        </w:numPr>
-      </w:pPr>
-      <w:r>
-        <w:rPr>
-          <w:rStyle w:val="VerbatimChar"/>
-        </w:rPr>
-        <w:t xml:space="preserve">echo 'export PATH="$HOME/.rbenv/bin:$PATH"' &gt;&gt; ~/.bash_profile</w:t>
-      </w:r>
-    </w:p>
-    <w:p>
-      <w:pPr>
-        <w:pStyle w:val="Compact"/>
-        <w:numPr>
-          <w:numId w:val="1005"/>
-          <w:ilvl w:val="1"/>
-        </w:numPr>
-      </w:pPr>
-      <w:r>
-        <w:rPr>
-          <w:rStyle w:val="VerbatimChar"/>
-        </w:rPr>
-        <w:t xml:space="preserve">echo 'eval "$(rbenv init -)"' &gt;&gt; ~/.bash_profile</w:t>
-      </w:r>
-    </w:p>
-    <w:p>
-      <w:pPr>
-        <w:pStyle w:val="Compact"/>
-        <w:numPr>
-          <w:numId w:val="1005"/>
-          <w:ilvl w:val="1"/>
-        </w:numPr>
-      </w:pPr>
-      <w:r>
-        <w:t xml:space="preserve">Close and reopen terminal</w:t>
-      </w:r>
-    </w:p>
-    <w:p>
-      <w:pPr>
-        <w:pStyle w:val="Compact"/>
-        <w:numPr>
-          <w:numId w:val="1005"/>
-          <w:ilvl w:val="1"/>
-        </w:numPr>
-      </w:pPr>
-      <w:r>
-        <w:rPr>
-          <w:rStyle w:val="VerbatimChar"/>
-        </w:rPr>
-        <w:t xml:space="preserve">git clone https://github.com/sstephenson/ruby-build.git ~/.rbenv/plugins/ruby-build</w:t>
-      </w:r>
-    </w:p>
-    <w:p>
-      <w:pPr>
-        <w:pStyle w:val="Compact"/>
-        <w:numPr>
-          <w:numId w:val="1005"/>
-          <w:ilvl w:val="1"/>
-        </w:numPr>
-      </w:pPr>
-      <w:r>
-        <w:rPr>
-          <w:rStyle w:val="VerbatimChar"/>
-        </w:rPr>
-        <w:t xml:space="preserve">rbenv install 2.1.0</w:t>
-      </w:r>
-    </w:p>
-    <w:p>
-      <w:pPr>
-        <w:pStyle w:val="Compact"/>
-        <w:numPr>
-          <w:numId w:val="1002"/>
-          <w:ilvl w:val="0"/>
-        </w:numPr>
-      </w:pPr>
-      <w:r>
-        <w:t xml:space="preserve">Configure Ruby 2 as the default</w:t>
-      </w:r>
-    </w:p>
-    <w:p>
-      <w:pPr>
-        <w:pStyle w:val="Compact"/>
-        <w:numPr>
-          <w:numId w:val="1006"/>
-          <w:ilvl w:val="1"/>
-        </w:numPr>
-      </w:pPr>
-      <w:r>
-        <w:t xml:space="preserve">For the current shell only if you're worried about it</w:t>
-      </w:r>
-    </w:p>
-    <w:p>
-      <w:pPr>
-        <w:pStyle w:val="Compact"/>
-        <w:numPr>
-          <w:numId w:val="1007"/>
-          <w:ilvl w:val="2"/>
-        </w:numPr>
-      </w:pPr>
-      <w:r>
-        <w:rPr>
-          <w:rStyle w:val="VerbatimChar"/>
-        </w:rPr>
-        <w:t xml:space="preserve">rbenv shell 2.1.0</w:t>
-      </w:r>
-    </w:p>
-    <w:p>
-      <w:pPr>
-        <w:pStyle w:val="Compact"/>
-        <w:numPr>
-          <w:numId w:val="1006"/>
-          <w:ilvl w:val="1"/>
-        </w:numPr>
-      </w:pPr>
-      <w:r>
-        <w:t xml:space="preserve">Or globally (within Kali) for convenience and the latest features</w:t>
-      </w:r>
-    </w:p>
-    <w:p>
-      <w:pPr>
-        <w:pStyle w:val="Compact"/>
-        <w:numPr>
-          <w:numId w:val="1008"/>
-          <w:ilvl w:val="2"/>
-        </w:numPr>
-      </w:pPr>
-      <w:r>
-        <w:rPr>
-          <w:rStyle w:val="VerbatimChar"/>
-        </w:rPr>
-        <w:t xml:space="preserve">rbenv global 2.1.0</w:t>
-      </w:r>
-    </w:p>
-    <w:p>
-      <w:pPr>
-        <w:pStyle w:val="Compact"/>
-        <w:numPr>
-          <w:numId w:val="1002"/>
-          <w:ilvl w:val="0"/>
-        </w:numPr>
-      </w:pPr>
-      <w:r>
-        <w:t xml:space="preserve">Copy in pas.zip to Kali (the Home folder will work fine)</w:t>
-      </w:r>
-    </w:p>
-    <w:p>
-      <w:pPr>
-        <w:pStyle w:val="Compact"/>
-        <w:numPr>
-          <w:numId w:val="1009"/>
-          <w:ilvl w:val="1"/>
-        </w:numPr>
-      </w:pPr>
-      <w:r>
-        <w:rPr>
-          <w:rStyle w:val="VerbatimChar"/>
-        </w:rPr>
-        <w:t xml:space="preserve">ls</w:t>
-      </w:r>
-    </w:p>
-    <w:p>
-      <w:pPr>
-        <w:pStyle w:val="Compact"/>
-        <w:numPr>
-          <w:numId w:val="1010"/>
-          <w:ilvl w:val="2"/>
-        </w:numPr>
-      </w:pPr>
-      <w:r>
-        <w:t xml:space="preserve">Should show pas.zip</w:t>
-      </w:r>
-    </w:p>
-    <w:p>
-      <w:pPr>
-        <w:pStyle w:val="Compact"/>
-        <w:numPr>
-          <w:numId w:val="1009"/>
-          <w:ilvl w:val="1"/>
-        </w:numPr>
-      </w:pPr>
-      <w:r>
-        <w:rPr>
-          <w:rStyle w:val="VerbatimChar"/>
-        </w:rPr>
-        <w:t xml:space="preserve">unzip pas.zip -d pas</w:t>
-      </w:r>
-    </w:p>
-    <w:p>
-      <w:pPr>
-        <w:pStyle w:val="Compact"/>
-        <w:numPr>
-          <w:numId w:val="1009"/>
-          <w:ilvl w:val="1"/>
         </w:numPr>
       </w:pPr>
       <w:r>
@@ -390,91 +213,22 @@
       <w:pPr>
         <w:pStyle w:val="Compact"/>
         <w:numPr>
-          <w:numId w:val="1009"/>
-          <w:ilvl w:val="1"/>
-        </w:numPr>
-      </w:pPr>
-      <w:r>
-        <w:t xml:space="preserve">Double check ruby version(need to be 2.1)</w:t>
-      </w:r>
-    </w:p>
-    <w:p>
-      <w:pPr>
-        <w:pStyle w:val="Compact"/>
-        <w:numPr>
-          <w:numId w:val="1011"/>
-          <w:ilvl w:val="2"/>
+          <w:numId w:val="1004"/>
+          <w:ilvl w:val="0"/>
         </w:numPr>
       </w:pPr>
       <w:r>
         <w:rPr>
           <w:rStyle w:val="VerbatimChar"/>
         </w:rPr>
-        <w:t xml:space="preserve">ruby -v</w:t>
+        <w:t xml:space="preserve">bash setup.sh</w:t>
       </w:r>
     </w:p>
     <w:p>
       <w:pPr>
         <w:pStyle w:val="Compact"/>
         <w:numPr>
-          <w:numId w:val="1009"/>
-          <w:ilvl w:val="1"/>
-        </w:numPr>
-      </w:pPr>
-      <w:r>
-        <w:t xml:space="preserve">Install bundler ("Ruby Dependency Manager")</w:t>
-      </w:r>
-    </w:p>
-    <w:p>
-      <w:pPr>
-        <w:pStyle w:val="Compact"/>
-        <w:numPr>
-          <w:numId w:val="1012"/>
-          <w:ilvl w:val="2"/>
-        </w:numPr>
-      </w:pPr>
-      <w:r>
-        <w:rPr>
-          <w:rStyle w:val="VerbatimChar"/>
-        </w:rPr>
-        <w:t xml:space="preserve">gem install bundler</w:t>
-      </w:r>
-    </w:p>
-    <w:p>
-      <w:pPr>
-        <w:pStyle w:val="Compact"/>
-        <w:numPr>
-          <w:numId w:val="1009"/>
-          <w:ilvl w:val="1"/>
-        </w:numPr>
-      </w:pPr>
-      <w:r>
-        <w:rPr>
-          <w:rStyle w:val="VerbatimChar"/>
-        </w:rPr>
-        <w:t xml:space="preserve">bundle install --without development test</w:t>
-      </w:r>
-    </w:p>
-    <w:p>
-      <w:pPr>
-        <w:pStyle w:val="Compact"/>
-        <w:numPr>
-          <w:numId w:val="1009"/>
-          <w:ilvl w:val="1"/>
-        </w:numPr>
-      </w:pPr>
-      <w:r>
-        <w:rPr>
-          <w:rStyle w:val="VerbatimChar"/>
-        </w:rPr>
-        <w:t xml:space="preserve">RACK_ENV=production bundle exec rackup</w:t>
-      </w:r>
-    </w:p>
-    <w:p>
-      <w:pPr>
-        <w:pStyle w:val="Compact"/>
-        <w:numPr>
-          <w:numId w:val="1002"/>
+          <w:numId w:val="1004"/>
           <w:ilvl w:val="0"/>
         </w:numPr>
       </w:pPr>
@@ -484,7 +238,7 @@
     </w:p>
     <w:p>
       <w:r>
-        <w:t xml:space="preserve">Intro: You are a Black Hat hacker hired by Dr. Lehrfeld to exploit a popular social network (PAS). They are constantly accusing him of being crazy for wasting time improving security and have banned him from their website. He is tired of being insulted and ignored. Your goal is to steal the passwords of its users from its database. This attack will take several steps to be successful. These exploits are all contained within the web application. Take screenshots after each step as proof of work.</w:t>
+        <w:t xml:space="preserve">Intro: You are a Black Hat hacker hired by Dr. Lehrfeld to exploit a popular social network (PAS). They are constantly accusing him of being crazy for wasting time improving security and have banned him from their website. He is tired of being insulted and ignored. Your goal is to steal the passwords of its users from its database. This attack will take several steps to be successful. These exploits are all contained within the web application. Take screenshots after each step as proof of work. When you are finished, write a short summary of the exploits you found and how they could have been prevented.</w:t>
       </w:r>
     </w:p>
     <w:p>
@@ -509,7 +263,10 @@
     </w:p>
     <w:p>
       <w:r>
-        <w:t xml:space="preserve">Now that you have a copy of the database, you need to get those passwords. As you are exploring the database, you notice that PAS was smart enough to hash their passwords. However, they did not salt them. This will make cracking them much easier. You just need to find out what hashing algorithm LehrBook is using on its passwords. You also need to write a SQL statement to extract all of the email addresses and passwords to a text file in a format suitable for hashcat. "username:hash" tends to work well.</w:t>
+        <w:t xml:space="preserve">Now that you have a copy of the database, you need to get those passwords. As you are exploring the database, you notice that PAS was smart enough to hash their passwords. However, they did not salt them. This will make cracking them much easier. You just need to find out what hashing algorithm PAS is using on its passwords. You also need to write a SQL statement to extract all of the email addresses and passwords to a text file in a format suitable for hashcat. "username:hash" tends to work well. Tip: sqlite3 can accept multiple commands like this: echo "select * from animals;</w:t>
+      </w:r>
+      <w:r>
+        <w:t xml:space="preserve">select id from members;" | sqlite3 databaseName.db</w:t>
       </w:r>
     </w:p>
     <w:p>
@@ -615,7 +372,7 @@
     </w:lvl>
   </w:abstractNum>
   <w:abstractNum w:abstractNumId="990">
-    <w:nsid w:val="2526dc71"/>
+    <w:nsid w:val="87b4f922"/>
     <w:multiLevelType w:val="multilevel"/>
     <w:lvl w:ilvl="0">
       <w:numFmt w:val="bullet"/>
@@ -696,7 +453,7 @@
     </w:lvl>
   </w:abstractNum>
   <w:abstractNum w:abstractNumId="991">
-    <w:nsid w:val="ceebb37f"/>
+    <w:nsid w:val="805155f8"/>
     <w:multiLevelType w:val="multilevel"/>
     <w:lvl w:ilvl="0">
       <w:numFmt w:val="bullet"/>
@@ -767,6 +524,94 @@
     <w:lvl w:ilvl="6">
       <w:numFmt w:val="bullet"/>
       <w:lvlText w:val="•"/>
+      <w:lvlJc w:val="left"/>
+      <w:pPr>
+        <w:tabs>
+          <w:tab w:val="num" w:pos="4320"/>
+        </w:tabs>
+        <w:ind w:left="4800" w:hanging="480"/>
+      </w:pPr>
+    </w:lvl>
+  </w:abstractNum>
+  <w:abstractNum w:abstractNumId="99411">
+    <w:nsid w:val="af04c2c7"/>
+    <w:multiLevelType w:val="multilevel"/>
+    <w:lvl w:ilvl="0">
+      <w:start w:val="1"/>
+      <w:numFmt w:val="decimal"/>
+      <w:lvlText w:val="%1."/>
+      <w:lvlJc w:val="left"/>
+      <w:pPr>
+        <w:tabs>
+          <w:tab w:val="num" w:pos="0"/>
+        </w:tabs>
+        <w:ind w:left="480" w:hanging="480"/>
+      </w:pPr>
+    </w:lvl>
+    <w:lvl w:ilvl="1">
+      <w:start w:val="1"/>
+      <w:numFmt w:val="decimal"/>
+      <w:lvlText w:val="%2."/>
+      <w:lvlJc w:val="left"/>
+      <w:pPr>
+        <w:tabs>
+          <w:tab w:val="num" w:pos="720"/>
+        </w:tabs>
+        <w:ind w:left="1200" w:hanging="480"/>
+      </w:pPr>
+    </w:lvl>
+    <w:lvl w:ilvl="2">
+      <w:start w:val="1"/>
+      <w:numFmt w:val="decimal"/>
+      <w:lvlText w:val="%3."/>
+      <w:lvlJc w:val="left"/>
+      <w:pPr>
+        <w:tabs>
+          <w:tab w:val="num" w:pos="1440"/>
+        </w:tabs>
+        <w:ind w:left="1920" w:hanging="480"/>
+      </w:pPr>
+    </w:lvl>
+    <w:lvl w:ilvl="3">
+      <w:start w:val="1"/>
+      <w:numFmt w:val="decimal"/>
+      <w:lvlText w:val="%4."/>
+      <w:lvlJc w:val="left"/>
+      <w:pPr>
+        <w:tabs>
+          <w:tab w:val="num" w:pos="2160"/>
+        </w:tabs>
+        <w:ind w:left="2640" w:hanging="480"/>
+      </w:pPr>
+    </w:lvl>
+    <w:lvl w:ilvl="4">
+      <w:start w:val="1"/>
+      <w:numFmt w:val="decimal"/>
+      <w:lvlText w:val="%5."/>
+      <w:lvlJc w:val="left"/>
+      <w:pPr>
+        <w:tabs>
+          <w:tab w:val="num" w:pos="2880"/>
+        </w:tabs>
+        <w:ind w:left="3360" w:hanging="480"/>
+      </w:pPr>
+    </w:lvl>
+    <w:lvl w:ilvl="5">
+      <w:start w:val="1"/>
+      <w:numFmt w:val="decimal"/>
+      <w:lvlText w:val="%6."/>
+      <w:lvlJc w:val="left"/>
+      <w:pPr>
+        <w:tabs>
+          <w:tab w:val="num" w:pos="3600"/>
+        </w:tabs>
+        <w:ind w:left="4080" w:hanging="480"/>
+      </w:pPr>
+    </w:lvl>
+    <w:lvl w:ilvl="6">
+      <w:start w:val="1"/>
+      <w:numFmt w:val="decimal"/>
+      <w:lvlText w:val="%7."/>
       <w:lvlJc w:val="left"/>
       <w:pPr>
         <w:tabs>
@@ -792,31 +637,28 @@
     <w:abstractNumId w:val="991"/>
   </w:num>
   <w:num w:numId="1004">
-    <w:abstractNumId w:val="991"/>
-  </w:num>
-  <w:num w:numId="1005">
-    <w:abstractNumId w:val="991"/>
-  </w:num>
-  <w:num w:numId="1006">
-    <w:abstractNumId w:val="991"/>
-  </w:num>
-  <w:num w:numId="1007">
-    <w:abstractNumId w:val="991"/>
-  </w:num>
-  <w:num w:numId="1008">
-    <w:abstractNumId w:val="991"/>
-  </w:num>
-  <w:num w:numId="1009">
-    <w:abstractNumId w:val="991"/>
-  </w:num>
-  <w:num w:numId="1010">
-    <w:abstractNumId w:val="991"/>
-  </w:num>
-  <w:num w:numId="1011">
-    <w:abstractNumId w:val="991"/>
-  </w:num>
-  <w:num w:numId="1012">
-    <w:abstractNumId w:val="991"/>
+    <w:abstractNumId w:val="99411"/>
+    <w:lvlOverride w:ilvl="0">
+      <w:startOverride w:val="1"/>
+    </w:lvlOverride>
+    <w:lvlOverride w:ilvl="1">
+      <w:startOverride w:val="1"/>
+    </w:lvlOverride>
+    <w:lvlOverride w:ilvl="2">
+      <w:startOverride w:val="1"/>
+    </w:lvlOverride>
+    <w:lvlOverride w:ilvl="3">
+      <w:startOverride w:val="1"/>
+    </w:lvlOverride>
+    <w:lvlOverride w:ilvl="4">
+      <w:startOverride w:val="1"/>
+    </w:lvlOverride>
+    <w:lvlOverride w:ilvl="5">
+      <w:startOverride w:val="1"/>
+    </w:lvlOverride>
+    <w:lvlOverride w:ilvl="6">
+      <w:startOverride w:val="1"/>
+    </w:lvlOverride>
   </w:num>
 </w:numbering>
 </file>

</xml_diff>